<commit_message>
Instructivo Control de Versionamiento
</commit_message>
<xml_diff>
--- a/app/0_informacion/0_vers/instructivo_ctrl_versiones.docx
+++ b/app/0_informacion/0_vers/instructivo_ctrl_versiones.docx
@@ -75,7 +75,68 @@
           <w:sz w:val="24"/>
           <w:szCs w:val="24"/>
         </w:rPr>
-        <w:t>Descargar el XAMPP de acuerdo a la arquitectura del computador</w:t>
+        <w:t xml:space="preserve">Descargar el XAMPP </w:t>
+      </w:r>
+      <w:r>
+        <w:rPr>
+          <w:rFonts w:cs="Arial"/>
+          <w:color w:val="262626"/>
+          <w:sz w:val="24"/>
+          <w:szCs w:val="24"/>
+        </w:rPr>
+        <w:t xml:space="preserve">Server </w:t>
+      </w:r>
+      <w:r>
+        <w:rPr>
+          <w:rFonts w:cs="Arial"/>
+          <w:color w:val="262626"/>
+          <w:sz w:val="24"/>
+          <w:szCs w:val="24"/>
+        </w:rPr>
+        <w:t>de acuerdo a la arquitectura del computador</w:t>
+      </w:r>
+      <w:r>
+        <w:rPr>
+          <w:rFonts w:cs="Arial"/>
+          <w:color w:val="262626"/>
+          <w:sz w:val="24"/>
+          <w:szCs w:val="24"/>
+        </w:rPr>
+        <w:t>:</w:t>
+      </w:r>
+    </w:p>
+    <w:p>
+      <w:pPr>
+        <w:pStyle w:val="Prrafodelista"/>
+        <w:spacing w:after="0" w:line="240" w:lineRule="auto"/>
+        <w:ind w:left="360"/>
+        <w:jc w:val="both"/>
+        <w:rPr>
+          <w:rFonts w:cs="Arial"/>
+          <w:color w:val="262626"/>
+          <w:sz w:val="24"/>
+          <w:szCs w:val="24"/>
+        </w:rPr>
+      </w:pPr>
+      <w:hyperlink r:id="rId8" w:history="1">
+        <w:r>
+          <w:rPr>
+            <w:rStyle w:val="Hipervnculo"/>
+            <w:rFonts w:cs="Arial"/>
+            <w:sz w:val="24"/>
+            <w:szCs w:val="24"/>
+          </w:rPr>
+          <w:t>https://www.apachefriends.org/es/download.html</w:t>
+        </w:r>
+      </w:hyperlink>
+      <w:r>
+        <w:rPr>
+          <w:rFonts w:cs="Arial"/>
+          <w:color w:val="262626"/>
+          <w:sz w:val="24"/>
+          <w:szCs w:val="24"/>
+        </w:rPr>
+        <w:t xml:space="preserve"> </w:t>
       </w:r>
     </w:p>
     <w:p>
@@ -101,10 +162,130 @@
           <w:sz w:val="24"/>
           <w:szCs w:val="24"/>
         </w:rPr>
-        <w:t>Instalar un Editor de Código: Visual Studio Code</w:t>
+        <w:t>Configurar el XAMPP Server de tal forma que pueda entrar con el ‘localhost’ desde el navegador directamente a los proyectos</w:t>
       </w:r>
       <w:bookmarkStart w:id="0" w:name="_GoBack"/>
       <w:bookmarkEnd w:id="0"/>
+    </w:p>
+    <w:p>
+      <w:pPr>
+        <w:pStyle w:val="Prrafodelista"/>
+        <w:numPr>
+          <w:ilvl w:val="0"/>
+          <w:numId w:val="21"/>
+        </w:numPr>
+        <w:spacing w:after="0" w:line="240" w:lineRule="auto"/>
+        <w:jc w:val="both"/>
+        <w:rPr>
+          <w:rFonts w:cs="Arial"/>
+          <w:color w:val="262626"/>
+          <w:sz w:val="24"/>
+          <w:szCs w:val="24"/>
+        </w:rPr>
+      </w:pPr>
+      <w:r>
+        <w:rPr>
+          <w:rFonts w:cs="Arial"/>
+          <w:color w:val="262626"/>
+          <w:sz w:val="24"/>
+          <w:szCs w:val="24"/>
+        </w:rPr>
+        <w:t>Instalar un Editor de Código: Visual Studio Code</w:t>
+      </w:r>
+    </w:p>
+    <w:p>
+      <w:pPr>
+        <w:pStyle w:val="Prrafodelista"/>
+        <w:spacing w:after="0" w:line="240" w:lineRule="auto"/>
+        <w:ind w:left="360"/>
+        <w:jc w:val="both"/>
+        <w:rPr>
+          <w:rFonts w:cs="Arial"/>
+          <w:color w:val="262626"/>
+          <w:sz w:val="24"/>
+          <w:szCs w:val="24"/>
+        </w:rPr>
+      </w:pPr>
+      <w:hyperlink r:id="rId9" w:history="1">
+        <w:r>
+          <w:rPr>
+            <w:rStyle w:val="Hipervnculo"/>
+            <w:rFonts w:cs="Arial"/>
+            <w:sz w:val="24"/>
+            <w:szCs w:val="24"/>
+          </w:rPr>
+          <w:t>https://code.visualstudio.com/download</w:t>
+        </w:r>
+      </w:hyperlink>
+      <w:r>
+        <w:rPr>
+          <w:rFonts w:cs="Arial"/>
+          <w:color w:val="262626"/>
+          <w:sz w:val="24"/>
+          <w:szCs w:val="24"/>
+        </w:rPr>
+        <w:t xml:space="preserve"> </w:t>
+      </w:r>
+    </w:p>
+    <w:p>
+      <w:pPr>
+        <w:pStyle w:val="Prrafodelista"/>
+        <w:spacing w:after="0" w:line="240" w:lineRule="auto"/>
+        <w:ind w:left="360"/>
+        <w:jc w:val="both"/>
+        <w:rPr>
+          <w:rFonts w:cs="Arial"/>
+          <w:color w:val="262626"/>
+          <w:sz w:val="24"/>
+          <w:szCs w:val="24"/>
+        </w:rPr>
+      </w:pPr>
+      <w:r>
+        <w:rPr>
+          <w:rFonts w:cs="Arial"/>
+          <w:color w:val="262626"/>
+          <w:sz w:val="24"/>
+          <w:szCs w:val="24"/>
+        </w:rPr>
+        <w:t xml:space="preserve">Tutorial: </w:t>
+      </w:r>
+      <w:hyperlink r:id="rId10" w:history="1">
+        <w:r>
+          <w:rPr>
+            <w:rStyle w:val="Hipervnculo"/>
+            <w:rFonts w:cs="Arial"/>
+            <w:sz w:val="24"/>
+            <w:szCs w:val="24"/>
+          </w:rPr>
+          <w:t>https://www.youtube.com/watch?v=HVzFLw5r2EM</w:t>
+        </w:r>
+      </w:hyperlink>
+      <w:r>
+        <w:rPr>
+          <w:rFonts w:cs="Arial"/>
+          <w:color w:val="262626"/>
+          <w:sz w:val="24"/>
+          <w:szCs w:val="24"/>
+        </w:rPr>
+        <w:t xml:space="preserve"> </w:t>
+      </w:r>
+    </w:p>
+    <w:p>
+      <w:pPr>
+        <w:pStyle w:val="Prrafodelista"/>
+        <w:numPr>
+          <w:ilvl w:val="0"/>
+          <w:numId w:val="21"/>
+        </w:numPr>
+        <w:spacing w:after="0" w:line="240" w:lineRule="auto"/>
+        <w:jc w:val="both"/>
+        <w:rPr>
+          <w:rFonts w:cs="Arial"/>
+          <w:color w:val="262626"/>
+          <w:sz w:val="24"/>
+          <w:szCs w:val="24"/>
+        </w:rPr>
+      </w:pPr>
     </w:p>
     <w:p>
       <w:pPr>
@@ -804,10 +985,10 @@
       </w:pPr>
     </w:p>
     <w:sectPr>
-      <w:headerReference w:type="even" r:id="rId8"/>
-      <w:headerReference w:type="default" r:id="rId9"/>
-      <w:footerReference w:type="even" r:id="rId10"/>
-      <w:footerReference w:type="default" r:id="rId11"/>
+      <w:headerReference w:type="even" r:id="rId11"/>
+      <w:headerReference w:type="default" r:id="rId12"/>
+      <w:footerReference w:type="even" r:id="rId13"/>
+      <w:footerReference w:type="default" r:id="rId14"/>
       <w:pgSz w:w="12240" w:h="15840"/>
       <w:pgMar w:top="2089" w:right="1701" w:bottom="1417" w:left="1701" w:header="708" w:footer="708" w:gutter="0"/>
       <w:cols w:space="708"/>
@@ -1031,14 +1212,14 @@
                       </a:ln>
                       <a:extLst>
                         <a:ext uri="{909E8E84-426E-40dd-AFC4-6F175D3DCCD1}">
-                          <a14:hiddenFill xmlns:cx="http://schemas.microsoft.com/office/drawing/2014/chartex" xmlns:cx1="http://schemas.microsoft.com/office/drawing/2015/9/8/chartex" xmlns:cx2="http://schemas.microsoft.com/office/drawing/2015/10/21/chartex" xmlns:cx3="http://schemas.microsoft.com/office/drawing/2016/5/9/chartex" xmlns:cx4="http://schemas.microsoft.com/office/drawing/2016/5/10/chartex" xmlns:cx5="http://schemas.microsoft.com/office/drawing/2016/5/11/chartex" xmlns:cx6="http://schemas.microsoft.com/office/drawing/2016/5/12/chartex" xmlns:cx7="http://schemas.microsoft.com/office/drawing/2016/5/13/chartex" xmlns:cx8="http://schemas.microsoft.com/office/drawing/2016/5/14/chartex" xmlns:aink="http://schemas.microsoft.com/office/drawing/2016/ink" xmlns:am3d="http://schemas.microsoft.com/office/drawing/2017/model3d" xmlns:w16cid="http://schemas.microsoft.com/office/word/2016/wordml/cid" xmlns:w16se="http://schemas.microsoft.com/office/word/2015/wordml/symex" xmlns:a14="http://schemas.microsoft.com/office/drawing/2010/main" xmlns:w="http://schemas.openxmlformats.org/wordprocessingml/2006/main" xmlns:w10="urn:schemas-microsoft-com:office:word" xmlns:v="urn:schemas-microsoft-com:vml" xmlns:o="urn:schemas-microsoft-com:office:office" xmlns:mv="urn:schemas-microsoft-com:mac:vml" xmlns:mo="http://schemas.microsoft.com/office/mac/office/2008/main" xmlns="">
+                          <a14:hiddenFill xmlns="" xmlns:mo="http://schemas.microsoft.com/office/mac/office/2008/main" xmlns:mv="urn:schemas-microsoft-com:mac:vml" xmlns:o="urn:schemas-microsoft-com:office:office" xmlns:v="urn:schemas-microsoft-com:vml" xmlns:w10="urn:schemas-microsoft-com:office:word" xmlns:w="http://schemas.openxmlformats.org/wordprocessingml/2006/main" xmlns:a14="http://schemas.microsoft.com/office/drawing/2010/main" xmlns:w16se="http://schemas.microsoft.com/office/word/2015/wordml/symex" xmlns:w16cid="http://schemas.microsoft.com/office/word/2016/wordml/cid" xmlns:am3d="http://schemas.microsoft.com/office/drawing/2017/model3d" xmlns:aink="http://schemas.microsoft.com/office/drawing/2016/ink" xmlns:cx8="http://schemas.microsoft.com/office/drawing/2016/5/14/chartex" xmlns:cx7="http://schemas.microsoft.com/office/drawing/2016/5/13/chartex" xmlns:cx6="http://schemas.microsoft.com/office/drawing/2016/5/12/chartex" xmlns:cx5="http://schemas.microsoft.com/office/drawing/2016/5/11/chartex" xmlns:cx4="http://schemas.microsoft.com/office/drawing/2016/5/10/chartex" xmlns:cx3="http://schemas.microsoft.com/office/drawing/2016/5/9/chartex" xmlns:cx2="http://schemas.microsoft.com/office/drawing/2015/10/21/chartex" xmlns:cx1="http://schemas.microsoft.com/office/drawing/2015/9/8/chartex" xmlns:cx="http://schemas.microsoft.com/office/drawing/2014/chartex">
                             <a:solidFill>
                               <a:srgbClr val="FFFFFF"/>
                             </a:solidFill>
                           </a14:hiddenFill>
                         </a:ext>
                         <a:ext uri="{91240B29-F687-4f45-9708-019B960494DF}">
-                          <a14:hiddenLine xmlns:cx="http://schemas.microsoft.com/office/drawing/2014/chartex" xmlns:cx1="http://schemas.microsoft.com/office/drawing/2015/9/8/chartex" xmlns:cx2="http://schemas.microsoft.com/office/drawing/2015/10/21/chartex" xmlns:cx3="http://schemas.microsoft.com/office/drawing/2016/5/9/chartex" xmlns:cx4="http://schemas.microsoft.com/office/drawing/2016/5/10/chartex" xmlns:cx5="http://schemas.microsoft.com/office/drawing/2016/5/11/chartex" xmlns:cx6="http://schemas.microsoft.com/office/drawing/2016/5/12/chartex" xmlns:cx7="http://schemas.microsoft.com/office/drawing/2016/5/13/chartex" xmlns:cx8="http://schemas.microsoft.com/office/drawing/2016/5/14/chartex" xmlns:aink="http://schemas.microsoft.com/office/drawing/2016/ink" xmlns:am3d="http://schemas.microsoft.com/office/drawing/2017/model3d" xmlns:w16cid="http://schemas.microsoft.com/office/word/2016/wordml/cid" xmlns:w16se="http://schemas.microsoft.com/office/word/2015/wordml/symex" xmlns:a14="http://schemas.microsoft.com/office/drawing/2010/main" xmlns:w="http://schemas.openxmlformats.org/wordprocessingml/2006/main" xmlns:w10="urn:schemas-microsoft-com:office:word" xmlns:v="urn:schemas-microsoft-com:vml" xmlns:o="urn:schemas-microsoft-com:office:office" xmlns:mv="urn:schemas-microsoft-com:mac:vml" xmlns:mo="http://schemas.microsoft.com/office/mac/office/2008/main" xmlns="" w="9525">
+                          <a14:hiddenLine xmlns="" xmlns:mo="http://schemas.microsoft.com/office/mac/office/2008/main" xmlns:mv="urn:schemas-microsoft-com:mac:vml" xmlns:o="urn:schemas-microsoft-com:office:office" xmlns:v="urn:schemas-microsoft-com:vml" xmlns:w10="urn:schemas-microsoft-com:office:word" xmlns:w="http://schemas.openxmlformats.org/wordprocessingml/2006/main" xmlns:a14="http://schemas.microsoft.com/office/drawing/2010/main" xmlns:w16se="http://schemas.microsoft.com/office/word/2015/wordml/symex" xmlns:w16cid="http://schemas.microsoft.com/office/word/2016/wordml/cid" xmlns:am3d="http://schemas.microsoft.com/office/drawing/2017/model3d" xmlns:aink="http://schemas.microsoft.com/office/drawing/2016/ink" xmlns:cx8="http://schemas.microsoft.com/office/drawing/2016/5/14/chartex" xmlns:cx7="http://schemas.microsoft.com/office/drawing/2016/5/13/chartex" xmlns:cx6="http://schemas.microsoft.com/office/drawing/2016/5/12/chartex" xmlns:cx5="http://schemas.microsoft.com/office/drawing/2016/5/11/chartex" xmlns:cx4="http://schemas.microsoft.com/office/drawing/2016/5/10/chartex" xmlns:cx3="http://schemas.microsoft.com/office/drawing/2016/5/9/chartex" xmlns:cx2="http://schemas.microsoft.com/office/drawing/2015/10/21/chartex" xmlns:cx1="http://schemas.microsoft.com/office/drawing/2015/9/8/chartex" xmlns:cx="http://schemas.microsoft.com/office/drawing/2014/chartex" w="9525">
                             <a:solidFill>
                               <a:srgbClr val="000000"/>
                             </a:solidFill>
@@ -1339,7 +1520,7 @@
                   </a:ln>
                   <a:extLst>
                     <a:ext uri="{53640926-AAD7-44d8-BBD7-CCE9431645EC}">
-                      <a14:shadowObscured xmlns:cx="http://schemas.microsoft.com/office/drawing/2014/chartex" xmlns:cx1="http://schemas.microsoft.com/office/drawing/2015/9/8/chartex" xmlns:cx2="http://schemas.microsoft.com/office/drawing/2015/10/21/chartex" xmlns:cx3="http://schemas.microsoft.com/office/drawing/2016/5/9/chartex" xmlns:cx4="http://schemas.microsoft.com/office/drawing/2016/5/10/chartex" xmlns:cx5="http://schemas.microsoft.com/office/drawing/2016/5/11/chartex" xmlns:cx6="http://schemas.microsoft.com/office/drawing/2016/5/12/chartex" xmlns:cx7="http://schemas.microsoft.com/office/drawing/2016/5/13/chartex" xmlns:cx8="http://schemas.microsoft.com/office/drawing/2016/5/14/chartex" xmlns:aink="http://schemas.microsoft.com/office/drawing/2016/ink" xmlns:am3d="http://schemas.microsoft.com/office/drawing/2017/model3d" xmlns:w16cid="http://schemas.microsoft.com/office/word/2016/wordml/cid" xmlns:w16se="http://schemas.microsoft.com/office/word/2015/wordml/symex" xmlns:a14="http://schemas.microsoft.com/office/drawing/2010/main" xmlns:w="http://schemas.openxmlformats.org/wordprocessingml/2006/main" xmlns:w10="urn:schemas-microsoft-com:office:word" xmlns:v="urn:schemas-microsoft-com:vml" xmlns:o="urn:schemas-microsoft-com:office:office" xmlns:mv="urn:schemas-microsoft-com:mac:vml" xmlns:mo="http://schemas.microsoft.com/office/mac/office/2008/main" xmlns=""/>
+                      <a14:shadowObscured xmlns="" xmlns:mo="http://schemas.microsoft.com/office/mac/office/2008/main" xmlns:mv="urn:schemas-microsoft-com:mac:vml" xmlns:o="urn:schemas-microsoft-com:office:office" xmlns:v="urn:schemas-microsoft-com:vml" xmlns:w10="urn:schemas-microsoft-com:office:word" xmlns:w="http://schemas.openxmlformats.org/wordprocessingml/2006/main" xmlns:a14="http://schemas.microsoft.com/office/drawing/2010/main" xmlns:w16se="http://schemas.microsoft.com/office/word/2015/wordml/symex" xmlns:w16cid="http://schemas.microsoft.com/office/word/2016/wordml/cid" xmlns:am3d="http://schemas.microsoft.com/office/drawing/2017/model3d" xmlns:aink="http://schemas.microsoft.com/office/drawing/2016/ink" xmlns:cx8="http://schemas.microsoft.com/office/drawing/2016/5/14/chartex" xmlns:cx7="http://schemas.microsoft.com/office/drawing/2016/5/13/chartex" xmlns:cx6="http://schemas.microsoft.com/office/drawing/2016/5/12/chartex" xmlns:cx5="http://schemas.microsoft.com/office/drawing/2016/5/11/chartex" xmlns:cx4="http://schemas.microsoft.com/office/drawing/2016/5/10/chartex" xmlns:cx3="http://schemas.microsoft.com/office/drawing/2016/5/9/chartex" xmlns:cx2="http://schemas.microsoft.com/office/drawing/2015/10/21/chartex" xmlns:cx1="http://schemas.microsoft.com/office/drawing/2015/9/8/chartex" xmlns:cx="http://schemas.microsoft.com/office/drawing/2014/chartex"/>
                     </a:ext>
                   </a:extLst>
                 </pic:spPr>
@@ -4126,13 +4307,13 @@
     <w:sig w:usb0="E00006FF" w:usb1="400004FF" w:usb2="00000000" w:usb3="00000000" w:csb0="0000019F" w:csb1="00000000"/>
   </w:font>
   <w:font w:name="MS Mincho">
-    <w:altName w:val="MS Gothic"/>
+    <w:altName w:val="ＭＳ 明朝"/>
     <w:panose1 w:val="02020609040205080304"/>
     <w:charset w:val="80"/>
     <w:family w:val="roman"/>
     <w:notTrueType/>
     <w:pitch w:val="fixed"/>
-    <w:sig w:usb0="00000000" w:usb1="08070000" w:usb2="00000010" w:usb3="00000000" w:csb0="00020000" w:csb1="00000000"/>
+    <w:sig w:usb0="00000001" w:usb1="08070000" w:usb2="00000010" w:usb3="00000000" w:csb0="00020000" w:csb1="00000000"/>
   </w:font>
   <w:font w:name="Lucida Grande">
     <w:altName w:val="Arial"/>
@@ -4199,6 +4380,7 @@
     <w:rsid w:val="006F1B3A"/>
     <w:rsid w:val="008D45E9"/>
     <w:rsid w:val="00911D8E"/>
+    <w:rsid w:val="00A94A36"/>
     <w:rsid w:val="00B24F7C"/>
     <w:rsid w:val="00BD39D2"/>
     <w:rsid w:val="00BF49D9"/>
@@ -5018,7 +5200,7 @@
 </file>
 
 <file path=customXml/itemProps1.xml><?xml version="1.0" encoding="utf-8"?>
-<ds:datastoreItem xmlns:ds="http://schemas.openxmlformats.org/officeDocument/2006/customXml" ds:itemID="{9C814FD2-F4DF-45FE-9110-C6E3D2A036A0}">
+<ds:datastoreItem xmlns:ds="http://schemas.openxmlformats.org/officeDocument/2006/customXml" ds:itemID="{B28A56C0-CED3-4683-A7CA-E6BD39144823}">
   <ds:schemaRefs>
     <ds:schemaRef ds:uri="http://schemas.openxmlformats.org/officeDocument/2006/bibliography"/>
   </ds:schemaRefs>

</xml_diff>

<commit_message>
Validando Formularios Backend y Frontend
</commit_message>
<xml_diff>
--- a/app/0_informacion/0_vers/instructivo_ctrl_versiones.docx
+++ b/app/0_informacion/0_vers/instructivo_ctrl_versiones.docx
@@ -162,10 +162,28 @@
           <w:sz w:val="24"/>
           <w:szCs w:val="24"/>
         </w:rPr>
-        <w:t>Configurar el XAMPP Server de tal forma que pueda entrar con el ‘localhost’ desde el navegador directamente a los proyectos</w:t>
+        <w:t>Configurar el XAMPP Server de tal forma que pueda entrar con el ‘</w:t>
       </w:r>
-      <w:bookmarkStart w:id="0" w:name="_GoBack"/>
-      <w:bookmarkEnd w:id="0"/>
+      <w:proofErr w:type="spellStart"/>
+      <w:r>
+        <w:rPr>
+          <w:rFonts w:cs="Arial"/>
+          <w:color w:val="262626"/>
+          <w:sz w:val="24"/>
+          <w:szCs w:val="24"/>
+        </w:rPr>
+        <w:t>localhost</w:t>
+      </w:r>
+      <w:proofErr w:type="spellEnd"/>
+      <w:r>
+        <w:rPr>
+          <w:rFonts w:cs="Arial"/>
+          <w:color w:val="262626"/>
+          <w:sz w:val="24"/>
+          <w:szCs w:val="24"/>
+        </w:rPr>
+        <w:t>’ desde el navegador directamente a los proyectos</w:t>
+      </w:r>
     </w:p>
     <w:p>
       <w:pPr>
@@ -190,8 +208,45 @@
           <w:sz w:val="24"/>
           <w:szCs w:val="24"/>
         </w:rPr>
-        <w:t>Instalar un Editor de Código: Visual Studio Code</w:t>
+        <w:t>Crear la estructura de carpetas</w:t>
       </w:r>
+    </w:p>
+    <w:p>
+      <w:pPr>
+        <w:pStyle w:val="Prrafodelista"/>
+        <w:numPr>
+          <w:ilvl w:val="0"/>
+          <w:numId w:val="21"/>
+        </w:numPr>
+        <w:spacing w:after="0" w:line="240" w:lineRule="auto"/>
+        <w:jc w:val="both"/>
+        <w:rPr>
+          <w:rFonts w:cs="Arial"/>
+          <w:color w:val="262626"/>
+          <w:sz w:val="24"/>
+          <w:szCs w:val="24"/>
+        </w:rPr>
+      </w:pPr>
+      <w:r>
+        <w:rPr>
+          <w:rFonts w:cs="Arial"/>
+          <w:color w:val="262626"/>
+          <w:sz w:val="24"/>
+          <w:szCs w:val="24"/>
+        </w:rPr>
+        <w:t xml:space="preserve">Instalar un Editor de Código: Visual Studio </w:t>
+      </w:r>
+      <w:proofErr w:type="spellStart"/>
+      <w:r>
+        <w:rPr>
+          <w:rFonts w:cs="Arial"/>
+          <w:color w:val="262626"/>
+          <w:sz w:val="24"/>
+          <w:szCs w:val="24"/>
+        </w:rPr>
+        <w:t>Code</w:t>
+      </w:r>
+      <w:proofErr w:type="spellEnd"/>
     </w:p>
     <w:p>
       <w:pPr>
@@ -249,17 +304,34 @@
         </w:rPr>
         <w:t xml:space="preserve">Tutorial: </w:t>
       </w:r>
-      <w:hyperlink r:id="rId10" w:history="1">
-        <w:r>
-          <w:rPr>
-            <w:rStyle w:val="Hipervnculo"/>
-            <w:rFonts w:cs="Arial"/>
-            <w:sz w:val="24"/>
-            <w:szCs w:val="24"/>
-          </w:rPr>
-          <w:t>https://www.youtube.com/watch?v=HVzFLw5r2EM</w:t>
-        </w:r>
-      </w:hyperlink>
+      <w:bookmarkStart w:id="0" w:name="_GoBack"/>
+      <w:r>
+        <w:fldChar w:fldCharType="begin"/>
+      </w:r>
+      <w:r>
+        <w:instrText xml:space="preserve"> HYPERLINK "https://www.youtube.com/watch?v=HVzFLw5r2EM" </w:instrText>
+      </w:r>
+      <w:r>
+        <w:fldChar w:fldCharType="separate"/>
+      </w:r>
+      <w:r>
+        <w:rPr>
+          <w:rStyle w:val="Hipervnculo"/>
+          <w:rFonts w:cs="Arial"/>
+          <w:sz w:val="24"/>
+          <w:szCs w:val="24"/>
+        </w:rPr>
+        <w:t>https://www.youtube.com/watch?v=HVzFLw5r2EM</w:t>
+      </w:r>
+      <w:r>
+        <w:rPr>
+          <w:rStyle w:val="Hipervnculo"/>
+          <w:rFonts w:cs="Arial"/>
+          <w:sz w:val="24"/>
+          <w:szCs w:val="24"/>
+        </w:rPr>
+        <w:fldChar w:fldCharType="end"/>
+      </w:r>
       <w:r>
         <w:rPr>
           <w:rFonts w:cs="Arial"/>
@@ -269,6 +341,7 @@
         </w:rPr>
         <w:t xml:space="preserve"> </w:t>
       </w:r>
+      <w:bookmarkEnd w:id="0"/>
     </w:p>
     <w:p>
       <w:pPr>
@@ -365,6 +438,15 @@
           <w:szCs w:val="24"/>
         </w:rPr>
       </w:pPr>
+      <w:r>
+        <w:rPr>
+          <w:rFonts w:cs="Arial"/>
+          <w:color w:val="262626"/>
+          <w:sz w:val="24"/>
+          <w:szCs w:val="24"/>
+        </w:rPr>
+        <w:t>GITHUB</w:t>
+      </w:r>
       <w:r>
         <w:rPr>
           <w:rFonts w:cs="Arial"/>
@@ -985,10 +1067,10 @@
       </w:pPr>
     </w:p>
     <w:sectPr>
-      <w:headerReference w:type="even" r:id="rId11"/>
-      <w:headerReference w:type="default" r:id="rId12"/>
-      <w:footerReference w:type="even" r:id="rId13"/>
-      <w:footerReference w:type="default" r:id="rId14"/>
+      <w:headerReference w:type="even" r:id="rId10"/>
+      <w:headerReference w:type="default" r:id="rId11"/>
+      <w:footerReference w:type="even" r:id="rId12"/>
+      <w:footerReference w:type="default" r:id="rId13"/>
       <w:pgSz w:w="12240" w:h="15840"/>
       <w:pgMar w:top="2089" w:right="1701" w:bottom="1417" w:left="1701" w:header="708" w:footer="708" w:gutter="0"/>
       <w:cols w:space="708"/>
@@ -1212,14 +1294,14 @@
                       </a:ln>
                       <a:extLst>
                         <a:ext uri="{909E8E84-426E-40dd-AFC4-6F175D3DCCD1}">
-                          <a14:hiddenFill xmlns="" xmlns:mo="http://schemas.microsoft.com/office/mac/office/2008/main" xmlns:mv="urn:schemas-microsoft-com:mac:vml" xmlns:o="urn:schemas-microsoft-com:office:office" xmlns:v="urn:schemas-microsoft-com:vml" xmlns:w10="urn:schemas-microsoft-com:office:word" xmlns:w="http://schemas.openxmlformats.org/wordprocessingml/2006/main" xmlns:a14="http://schemas.microsoft.com/office/drawing/2010/main" xmlns:w16se="http://schemas.microsoft.com/office/word/2015/wordml/symex" xmlns:w16cid="http://schemas.microsoft.com/office/word/2016/wordml/cid" xmlns:am3d="http://schemas.microsoft.com/office/drawing/2017/model3d" xmlns:aink="http://schemas.microsoft.com/office/drawing/2016/ink" xmlns:cx8="http://schemas.microsoft.com/office/drawing/2016/5/14/chartex" xmlns:cx7="http://schemas.microsoft.com/office/drawing/2016/5/13/chartex" xmlns:cx6="http://schemas.microsoft.com/office/drawing/2016/5/12/chartex" xmlns:cx5="http://schemas.microsoft.com/office/drawing/2016/5/11/chartex" xmlns:cx4="http://schemas.microsoft.com/office/drawing/2016/5/10/chartex" xmlns:cx3="http://schemas.microsoft.com/office/drawing/2016/5/9/chartex" xmlns:cx2="http://schemas.microsoft.com/office/drawing/2015/10/21/chartex" xmlns:cx1="http://schemas.microsoft.com/office/drawing/2015/9/8/chartex" xmlns:cx="http://schemas.microsoft.com/office/drawing/2014/chartex">
+                          <a14:hiddenFill xmlns:cx="http://schemas.microsoft.com/office/drawing/2014/chartex" xmlns:cx1="http://schemas.microsoft.com/office/drawing/2015/9/8/chartex" xmlns:cx2="http://schemas.microsoft.com/office/drawing/2015/10/21/chartex" xmlns:cx3="http://schemas.microsoft.com/office/drawing/2016/5/9/chartex" xmlns:cx4="http://schemas.microsoft.com/office/drawing/2016/5/10/chartex" xmlns:cx5="http://schemas.microsoft.com/office/drawing/2016/5/11/chartex" xmlns:cx6="http://schemas.microsoft.com/office/drawing/2016/5/12/chartex" xmlns:cx7="http://schemas.microsoft.com/office/drawing/2016/5/13/chartex" xmlns:cx8="http://schemas.microsoft.com/office/drawing/2016/5/14/chartex" xmlns:aink="http://schemas.microsoft.com/office/drawing/2016/ink" xmlns:am3d="http://schemas.microsoft.com/office/drawing/2017/model3d" xmlns:w16cid="http://schemas.microsoft.com/office/word/2016/wordml/cid" xmlns:w16se="http://schemas.microsoft.com/office/word/2015/wordml/symex" xmlns:a14="http://schemas.microsoft.com/office/drawing/2010/main" xmlns:w="http://schemas.openxmlformats.org/wordprocessingml/2006/main" xmlns:w10="urn:schemas-microsoft-com:office:word" xmlns:v="urn:schemas-microsoft-com:vml" xmlns:o="urn:schemas-microsoft-com:office:office" xmlns:mv="urn:schemas-microsoft-com:mac:vml" xmlns:mo="http://schemas.microsoft.com/office/mac/office/2008/main" xmlns="">
                             <a:solidFill>
                               <a:srgbClr val="FFFFFF"/>
                             </a:solidFill>
                           </a14:hiddenFill>
                         </a:ext>
                         <a:ext uri="{91240B29-F687-4f45-9708-019B960494DF}">
-                          <a14:hiddenLine xmlns="" xmlns:mo="http://schemas.microsoft.com/office/mac/office/2008/main" xmlns:mv="urn:schemas-microsoft-com:mac:vml" xmlns:o="urn:schemas-microsoft-com:office:office" xmlns:v="urn:schemas-microsoft-com:vml" xmlns:w10="urn:schemas-microsoft-com:office:word" xmlns:w="http://schemas.openxmlformats.org/wordprocessingml/2006/main" xmlns:a14="http://schemas.microsoft.com/office/drawing/2010/main" xmlns:w16se="http://schemas.microsoft.com/office/word/2015/wordml/symex" xmlns:w16cid="http://schemas.microsoft.com/office/word/2016/wordml/cid" xmlns:am3d="http://schemas.microsoft.com/office/drawing/2017/model3d" xmlns:aink="http://schemas.microsoft.com/office/drawing/2016/ink" xmlns:cx8="http://schemas.microsoft.com/office/drawing/2016/5/14/chartex" xmlns:cx7="http://schemas.microsoft.com/office/drawing/2016/5/13/chartex" xmlns:cx6="http://schemas.microsoft.com/office/drawing/2016/5/12/chartex" xmlns:cx5="http://schemas.microsoft.com/office/drawing/2016/5/11/chartex" xmlns:cx4="http://schemas.microsoft.com/office/drawing/2016/5/10/chartex" xmlns:cx3="http://schemas.microsoft.com/office/drawing/2016/5/9/chartex" xmlns:cx2="http://schemas.microsoft.com/office/drawing/2015/10/21/chartex" xmlns:cx1="http://schemas.microsoft.com/office/drawing/2015/9/8/chartex" xmlns:cx="http://schemas.microsoft.com/office/drawing/2014/chartex" w="9525">
+                          <a14:hiddenLine xmlns:cx="http://schemas.microsoft.com/office/drawing/2014/chartex" xmlns:cx1="http://schemas.microsoft.com/office/drawing/2015/9/8/chartex" xmlns:cx2="http://schemas.microsoft.com/office/drawing/2015/10/21/chartex" xmlns:cx3="http://schemas.microsoft.com/office/drawing/2016/5/9/chartex" xmlns:cx4="http://schemas.microsoft.com/office/drawing/2016/5/10/chartex" xmlns:cx5="http://schemas.microsoft.com/office/drawing/2016/5/11/chartex" xmlns:cx6="http://schemas.microsoft.com/office/drawing/2016/5/12/chartex" xmlns:cx7="http://schemas.microsoft.com/office/drawing/2016/5/13/chartex" xmlns:cx8="http://schemas.microsoft.com/office/drawing/2016/5/14/chartex" xmlns:aink="http://schemas.microsoft.com/office/drawing/2016/ink" xmlns:am3d="http://schemas.microsoft.com/office/drawing/2017/model3d" xmlns:w16cid="http://schemas.microsoft.com/office/word/2016/wordml/cid" xmlns:w16se="http://schemas.microsoft.com/office/word/2015/wordml/symex" xmlns:a14="http://schemas.microsoft.com/office/drawing/2010/main" xmlns:w="http://schemas.openxmlformats.org/wordprocessingml/2006/main" xmlns:w10="urn:schemas-microsoft-com:office:word" xmlns:v="urn:schemas-microsoft-com:vml" xmlns:o="urn:schemas-microsoft-com:office:office" xmlns:mv="urn:schemas-microsoft-com:mac:vml" xmlns:mo="http://schemas.microsoft.com/office/mac/office/2008/main" xmlns="" w="9525">
                             <a:solidFill>
                               <a:srgbClr val="000000"/>
                             </a:solidFill>
@@ -1520,7 +1602,7 @@
                   </a:ln>
                   <a:extLst>
                     <a:ext uri="{53640926-AAD7-44d8-BBD7-CCE9431645EC}">
-                      <a14:shadowObscured xmlns="" xmlns:mo="http://schemas.microsoft.com/office/mac/office/2008/main" xmlns:mv="urn:schemas-microsoft-com:mac:vml" xmlns:o="urn:schemas-microsoft-com:office:office" xmlns:v="urn:schemas-microsoft-com:vml" xmlns:w10="urn:schemas-microsoft-com:office:word" xmlns:w="http://schemas.openxmlformats.org/wordprocessingml/2006/main" xmlns:a14="http://schemas.microsoft.com/office/drawing/2010/main" xmlns:w16se="http://schemas.microsoft.com/office/word/2015/wordml/symex" xmlns:w16cid="http://schemas.microsoft.com/office/word/2016/wordml/cid" xmlns:am3d="http://schemas.microsoft.com/office/drawing/2017/model3d" xmlns:aink="http://schemas.microsoft.com/office/drawing/2016/ink" xmlns:cx8="http://schemas.microsoft.com/office/drawing/2016/5/14/chartex" xmlns:cx7="http://schemas.microsoft.com/office/drawing/2016/5/13/chartex" xmlns:cx6="http://schemas.microsoft.com/office/drawing/2016/5/12/chartex" xmlns:cx5="http://schemas.microsoft.com/office/drawing/2016/5/11/chartex" xmlns:cx4="http://schemas.microsoft.com/office/drawing/2016/5/10/chartex" xmlns:cx3="http://schemas.microsoft.com/office/drawing/2016/5/9/chartex" xmlns:cx2="http://schemas.microsoft.com/office/drawing/2015/10/21/chartex" xmlns:cx1="http://schemas.microsoft.com/office/drawing/2015/9/8/chartex" xmlns:cx="http://schemas.microsoft.com/office/drawing/2014/chartex"/>
+                      <a14:shadowObscured xmlns:cx="http://schemas.microsoft.com/office/drawing/2014/chartex" xmlns:cx1="http://schemas.microsoft.com/office/drawing/2015/9/8/chartex" xmlns:cx2="http://schemas.microsoft.com/office/drawing/2015/10/21/chartex" xmlns:cx3="http://schemas.microsoft.com/office/drawing/2016/5/9/chartex" xmlns:cx4="http://schemas.microsoft.com/office/drawing/2016/5/10/chartex" xmlns:cx5="http://schemas.microsoft.com/office/drawing/2016/5/11/chartex" xmlns:cx6="http://schemas.microsoft.com/office/drawing/2016/5/12/chartex" xmlns:cx7="http://schemas.microsoft.com/office/drawing/2016/5/13/chartex" xmlns:cx8="http://schemas.microsoft.com/office/drawing/2016/5/14/chartex" xmlns:aink="http://schemas.microsoft.com/office/drawing/2016/ink" xmlns:am3d="http://schemas.microsoft.com/office/drawing/2017/model3d" xmlns:w16cid="http://schemas.microsoft.com/office/word/2016/wordml/cid" xmlns:w16se="http://schemas.microsoft.com/office/word/2015/wordml/symex" xmlns:a14="http://schemas.microsoft.com/office/drawing/2010/main" xmlns:w="http://schemas.openxmlformats.org/wordprocessingml/2006/main" xmlns:w10="urn:schemas-microsoft-com:office:word" xmlns:v="urn:schemas-microsoft-com:vml" xmlns:o="urn:schemas-microsoft-com:office:office" xmlns:mv="urn:schemas-microsoft-com:mac:vml" xmlns:mo="http://schemas.microsoft.com/office/mac/office/2008/main" xmlns=""/>
                     </a:ext>
                   </a:extLst>
                 </pic:spPr>
@@ -4368,6 +4450,7 @@
     <w:rsid w:val="00134049"/>
     <w:rsid w:val="00184B8C"/>
     <w:rsid w:val="001B1A27"/>
+    <w:rsid w:val="001C6199"/>
     <w:rsid w:val="001F45FF"/>
     <w:rsid w:val="00307C74"/>
     <w:rsid w:val="003526EF"/>
@@ -5200,7 +5283,7 @@
 </file>
 
 <file path=customXml/itemProps1.xml><?xml version="1.0" encoding="utf-8"?>
-<ds:datastoreItem xmlns:ds="http://schemas.openxmlformats.org/officeDocument/2006/customXml" ds:itemID="{B28A56C0-CED3-4683-A7CA-E6BD39144823}">
+<ds:datastoreItem xmlns:ds="http://schemas.openxmlformats.org/officeDocument/2006/customXml" ds:itemID="{EE479000-5C99-48A5-BAD0-D42F27FC38FE}">
   <ds:schemaRefs>
     <ds:schemaRef ds:uri="http://schemas.openxmlformats.org/officeDocument/2006/bibliography"/>
   </ds:schemaRefs>

</xml_diff>